<commit_message>
Added anti-plagiat. Diag posled. Fixed names of formats
</commit_message>
<xml_diff>
--- a/Docs/03.ЛЗ(измененное название экономики).docx
+++ b/Docs/03.ЛЗ(измененное название экономики).docx
@@ -2298,6 +2298,69 @@
       <w:pPr>
         <w:widowControl w:val="0"/>
         <w:spacing w:line="240" w:lineRule="auto"/>
+        <w:jc w:val="both"/>
+        <w:rPr>
+          <w:rFonts w:eastAsia="Times New Roman"/>
+          <w:szCs w:val="28"/>
+          <w:lang w:eastAsia="ru-RU"/>
+        </w:rPr>
+      </w:pPr>
+      <w:r>
+        <w:rPr>
+          <w:rFonts w:eastAsia="Times New Roman"/>
+          <w:b/>
+          <w:szCs w:val="28"/>
+          <w:lang w:eastAsia="ru-RU"/>
+        </w:rPr>
+        <w:t xml:space="preserve">      </w:t>
+      </w:r>
+      <w:r>
+        <w:rPr>
+          <w:rFonts w:eastAsia="Times New Roman"/>
+          <w:b/>
+          <w:szCs w:val="28"/>
+          <w:lang w:eastAsia="ru-RU"/>
+        </w:rPr>
+        <w:t>5.</w:t>
+      </w:r>
+      <w:r>
+        <w:rPr>
+          <w:rFonts w:eastAsia="Times New Roman"/>
+          <w:b/>
+          <w:szCs w:val="28"/>
+          <w:lang w:eastAsia="ru-RU"/>
+        </w:rPr>
+        <w:t>7</w:t>
+      </w:r>
+      <w:r>
+        <w:rPr>
+          <w:rFonts w:eastAsia="Times New Roman"/>
+          <w:szCs w:val="28"/>
+          <w:lang w:eastAsia="ru-RU"/>
+        </w:rPr>
+        <w:t> </w:t>
+      </w:r>
+      <w:r>
+        <w:rPr>
+          <w:rFonts w:eastAsia="Times New Roman"/>
+          <w:szCs w:val="28"/>
+          <w:lang w:eastAsia="ru-RU"/>
+        </w:rPr>
+        <w:t>Заключительный</w:t>
+      </w:r>
+      <w:r>
+        <w:rPr>
+          <w:rFonts w:eastAsia="Times New Roman"/>
+          <w:szCs w:val="28"/>
+          <w:lang w:eastAsia="ru-RU"/>
+        </w:rPr>
+        <w:t xml:space="preserve"> плакат. Плакат.</w:t>
+      </w:r>
+    </w:p>
+    <w:p>
+      <w:pPr>
+        <w:widowControl w:val="0"/>
+        <w:spacing w:line="240" w:lineRule="auto"/>
         <w:rPr>
           <w:rFonts w:eastAsia="Times New Roman"/>
           <w:szCs w:val="28"/>
@@ -2379,8 +2442,6 @@
           <w:lang w:eastAsia="ru-RU"/>
         </w:rPr>
       </w:pPr>
-      <w:bookmarkStart w:id="0" w:name="_GoBack"/>
-      <w:bookmarkEnd w:id="0"/>
       <w:r>
         <w:rPr>
           <w:rFonts w:eastAsia="Times New Roman"/>
@@ -3727,15 +3788,8 @@
         </w:rPr>
         <w:t xml:space="preserve"> </w:t>
       </w:r>
-    </w:p>
-    <w:p>
-      <w:pPr>
-        <w:widowControl w:val="0"/>
-        <w:jc w:val="both"/>
-        <w:rPr>
-          <w:szCs w:val="28"/>
-        </w:rPr>
-      </w:pPr>
+      <w:bookmarkStart w:id="0" w:name="_GoBack"/>
+      <w:bookmarkEnd w:id="0"/>
     </w:p>
     <w:sectPr>
       <w:footerReference w:type="default" r:id="rId10"/>
@@ -11017,7 +11071,7 @@
 </file>
 
 <file path=customXml/itemProps1.xml><?xml version="1.0" encoding="utf-8"?>
-<ds:datastoreItem xmlns:ds="http://schemas.openxmlformats.org/officeDocument/2006/customXml" ds:itemID="{D3320B76-9D48-4C2B-83DF-054FB7B2DDC0}">
+<ds:datastoreItem xmlns:ds="http://schemas.openxmlformats.org/officeDocument/2006/customXml" ds:itemID="{EFD71372-02FB-48F2-A9FB-B26913497058}">
   <ds:schemaRefs>
     <ds:schemaRef ds:uri="http://schemas.openxmlformats.org/officeDocument/2006/bibliography"/>
   </ds:schemaRefs>

</xml_diff>